<commit_message>
Probably working interior verification... More tests needed
</commit_message>
<xml_diff>
--- a/MIPS/bmp_mips/sprawozdanie.docx
+++ b/MIPS/bmp_mips/sprawozdanie.docx
@@ -1425,7 +1425,6 @@
         </w:rPr>
         <w:t>O(</w:t>
       </w:r>
-      <w:proofErr w:type="spellStart"/>
       <w:r>
         <w:rPr>
           <w:b/>
@@ -1435,7 +1434,6 @@
         </w:rPr>
         <w:t>nm</w:t>
       </w:r>
-      <w:proofErr w:type="spellEnd"/>
       <w:r>
         <w:rPr>
           <w:b/>
@@ -1493,7 +1491,6 @@
         </w:rPr>
         <w:t>O(</w:t>
       </w:r>
-      <w:proofErr w:type="spellStart"/>
       <w:r>
         <w:rPr>
           <w:b/>
@@ -1503,7 +1500,6 @@
         </w:rPr>
         <w:t>nm</w:t>
       </w:r>
-      <w:proofErr w:type="spellEnd"/>
       <w:r>
         <w:rPr>
           <w:b/>
@@ -1538,6 +1534,11 @@
       </w:r>
       <w:r>
         <w:t>.</w:t>
+      </w:r>
+    </w:p>
+    <w:p>
+      <w:r>
+        <w:t>Ze względu na założenia zadania, nie są uznawane za markery kształty składające się z nich jedynie w części. Ze względu na założenia zadania uznano również kwadraty jako markery, aczkolwiek pojedyncze piksele są odrzucane jako szum.</w:t>
       </w:r>
     </w:p>
     <w:p>
@@ -1589,20 +1590,14 @@
       <w:r>
         <w:t xml:space="preserve"> jest piksel o jednoznacznie rozstrzygniętym stanie (bądź należenia do markera, bądź nienależenia). </w:t>
       </w:r>
-      <w:proofErr w:type="spellStart"/>
-      <w:r>
-        <w:t>Alignment</w:t>
-      </w:r>
-      <w:proofErr w:type="spellEnd"/>
-      <w:r>
-        <w:t xml:space="preserve"> zostaje ustawiony standardowo, na 4 bajty (można by próbować optymalizacji, ale byłaby to raczej niewielka zmiana).</w:t>
+      <w:r>
+        <w:t>Alignment zostaje ustawiony standardowo, na 4 bajty (można by próbować optymalizacji, ale byłaby to raczej niewielka zmiana).</w:t>
       </w:r>
     </w:p>
     <w:p>
       <w:r>
         <w:t xml:space="preserve">Za pomocą funkcji </w:t>
       </w:r>
-      <w:proofErr w:type="spellStart"/>
       <w:r>
         <w:rPr>
           <w:b/>
@@ -1610,7 +1605,6 @@
         </w:rPr>
         <w:t>read_bmp</w:t>
       </w:r>
-      <w:proofErr w:type="spellEnd"/>
       <w:r>
         <w:t xml:space="preserve"> następuje odczyt danych z zadanego w kodzie pliku źródłowego. W wypadku </w:t>
       </w:r>
@@ -1622,7 +1616,6 @@
       <w:r>
         <w:t xml:space="preserve">Za pomocą funkcji </w:t>
       </w:r>
-      <w:proofErr w:type="spellStart"/>
       <w:r>
         <w:rPr>
           <w:b/>
@@ -1630,7 +1623,6 @@
         </w:rPr>
         <w:t>clear_used</w:t>
       </w:r>
-      <w:proofErr w:type="spellEnd"/>
       <w:r>
         <w:t>, zarezerwowane przez program miejsce na mapę zużytych pikseli zostaje wyzerowane. Jest to jedynie środek ostrożności, w wypadku gdyby program przez przypadek zarezerwował miejsce z jakimiś pozostałościami dawnych danych.</w:t>
       </w:r>
@@ -1642,7 +1634,6 @@
       <w:r>
         <w:t xml:space="preserve">Następnie dla każdego piksela zostaje wywołana funkcja </w:t>
       </w:r>
-      <w:proofErr w:type="spellStart"/>
       <w:r>
         <w:rPr>
           <w:b/>
@@ -1650,7 +1641,6 @@
         </w:rPr>
         <w:t>find_marker</w:t>
       </w:r>
-      <w:proofErr w:type="spellEnd"/>
       <w:r>
         <w:t>.</w:t>
       </w:r>
@@ -1676,7 +1666,6 @@
       <w:r>
         <w:t xml:space="preserve"> (oznaczając go przy okazji jako zużyty). Za pomocą funkcji </w:t>
       </w:r>
-      <w:proofErr w:type="spellStart"/>
       <w:r>
         <w:rPr>
           <w:b/>
@@ -1684,7 +1673,6 @@
         </w:rPr>
         <w:t>get_pixel</w:t>
       </w:r>
-      <w:proofErr w:type="spellEnd"/>
       <w:r>
         <w:t xml:space="preserve">, badane jest RGB rozpatrywanego piksela – w dalszych krokach są rozważane jedynie czarne. </w:t>
       </w:r>
@@ -1693,7 +1681,6 @@
       <w:r>
         <w:t xml:space="preserve">Wówczas flaga </w:t>
       </w:r>
-      <w:proofErr w:type="spellStart"/>
       <w:r>
         <w:rPr>
           <w:b/>
@@ -1701,7 +1688,6 @@
         </w:rPr>
         <w:t>print</w:t>
       </w:r>
-      <w:proofErr w:type="spellEnd"/>
       <w:r>
         <w:t xml:space="preserve"> przechowywana pod adresem $s5 zostaje ustawiona na </w:t>
       </w:r>
@@ -1723,7 +1709,6 @@
       <w:r>
         <w:t xml:space="preserve">Następnie obliczane są trzy potencjalne wymiary markera, odpowiednio długość, szerokość i wysokość, obliczane z pomocą funkcji </w:t>
       </w:r>
-      <w:proofErr w:type="spellStart"/>
       <w:r>
         <w:rPr>
           <w:b/>
@@ -1731,11 +1716,9 @@
         </w:rPr>
         <w:t>get_len</w:t>
       </w:r>
-      <w:proofErr w:type="spellEnd"/>
       <w:r>
         <w:t xml:space="preserve"> i </w:t>
       </w:r>
-      <w:proofErr w:type="spellStart"/>
       <w:r>
         <w:rPr>
           <w:b/>
@@ -1743,7 +1726,6 @@
         </w:rPr>
         <w:t>get_hgh</w:t>
       </w:r>
-      <w:proofErr w:type="spellEnd"/>
       <w:r>
         <w:t xml:space="preserve">. </w:t>
       </w:r>
@@ -1910,7 +1892,6 @@
       <w:r>
         <w:t xml:space="preserve">Jeżeli po testach flaga </w:t>
       </w:r>
-      <w:proofErr w:type="spellStart"/>
       <w:r>
         <w:rPr>
           <w:b/>
@@ -1918,7 +1899,6 @@
         </w:rPr>
         <w:t>print</w:t>
       </w:r>
-      <w:proofErr w:type="spellEnd"/>
       <w:r>
         <w:t xml:space="preserve"> z rejestru $s5 jest w dalszym ciągu ustawiona na </w:t>
       </w:r>
@@ -2076,11 +2056,9 @@
             <w:pPr>
               <w:jc w:val="center"/>
             </w:pPr>
-            <w:proofErr w:type="spellStart"/>
             <w:r>
               <w:t>Read_bmp</w:t>
             </w:r>
-            <w:proofErr w:type="spellEnd"/>
           </w:p>
         </w:tc>
         <w:tc>
@@ -2144,11 +2122,9 @@
             <w:pPr>
               <w:jc w:val="center"/>
             </w:pPr>
-            <w:proofErr w:type="spellStart"/>
             <w:r>
               <w:t>Clear_used</w:t>
             </w:r>
-            <w:proofErr w:type="spellEnd"/>
           </w:p>
         </w:tc>
         <w:tc>
@@ -2212,11 +2188,9 @@
             <w:pPr>
               <w:jc w:val="center"/>
             </w:pPr>
-            <w:proofErr w:type="spellStart"/>
             <w:r>
               <w:t>Find_marker</w:t>
             </w:r>
-            <w:proofErr w:type="spellEnd"/>
           </w:p>
         </w:tc>
         <w:tc>
@@ -2314,11 +2288,9 @@
             <w:pPr>
               <w:jc w:val="center"/>
             </w:pPr>
-            <w:proofErr w:type="spellStart"/>
             <w:r>
               <w:t>Get_pixel</w:t>
             </w:r>
-            <w:proofErr w:type="spellEnd"/>
           </w:p>
         </w:tc>
         <w:tc>
@@ -2390,6 +2362,22 @@
               <w:t xml:space="preserve"> – 0RGB, kolor piksela</w:t>
             </w:r>
           </w:p>
+          <w:p>
+            <w:pPr>
+              <w:jc w:val="center"/>
+              <w:rPr>
+                <w:i/>
+                <w:iCs/>
+              </w:rPr>
+            </w:pPr>
+            <w:r>
+              <w:rPr>
+                <w:i/>
+                <w:iCs/>
+              </w:rPr>
+              <w:t>Funkcja pobiera kolor piksela</w:t>
+            </w:r>
+          </w:p>
         </w:tc>
       </w:tr>
       <w:tr>
@@ -2416,11 +2404,9 @@
             <w:pPr>
               <w:jc w:val="center"/>
             </w:pPr>
-            <w:proofErr w:type="spellStart"/>
             <w:r>
               <w:t>Get_len</w:t>
             </w:r>
-            <w:proofErr w:type="spellEnd"/>
           </w:p>
         </w:tc>
         <w:tc>
@@ -2558,11 +2544,9 @@
             <w:pPr>
               <w:jc w:val="center"/>
             </w:pPr>
-            <w:proofErr w:type="spellStart"/>
             <w:r>
               <w:t>Get_hgh</w:t>
             </w:r>
-            <w:proofErr w:type="spellEnd"/>
           </w:p>
         </w:tc>
         <w:tc>
@@ -2686,14 +2670,9 @@
       </w:pPr>
       <w:bookmarkStart w:id="12" w:name="_Toc71394533"/>
       <w:r>
-        <w:t xml:space="preserve">Rejestry funkcji </w:t>
-      </w:r>
-      <w:proofErr w:type="spellStart"/>
-      <w:r>
-        <w:t>find_marker</w:t>
+        <w:t>Rejestry funkcji find_marker</w:t>
       </w:r>
       <w:bookmarkEnd w:id="12"/>
-      <w:proofErr w:type="spellEnd"/>
     </w:p>
     <w:tbl>
       <w:tblPr>
@@ -3002,7 +2981,6 @@
             <w:r>
               <w:t xml:space="preserve">Flaga </w:t>
             </w:r>
-            <w:proofErr w:type="spellStart"/>
             <w:r>
               <w:rPr>
                 <w:b/>
@@ -3010,7 +2988,6 @@
               </w:rPr>
               <w:t>print</w:t>
             </w:r>
-            <w:proofErr w:type="spellEnd"/>
           </w:p>
         </w:tc>
       </w:tr>

</xml_diff>

<commit_message>
something does not work with the square input... Update on edge checking function
</commit_message>
<xml_diff>
--- a/MIPS/bmp_mips/sprawozdanie.docx
+++ b/MIPS/bmp_mips/sprawozdanie.docx
@@ -1425,6 +1425,7 @@
         </w:rPr>
         <w:t>O(</w:t>
       </w:r>
+      <w:proofErr w:type="spellStart"/>
       <w:r>
         <w:rPr>
           <w:b/>
@@ -1434,6 +1435,7 @@
         </w:rPr>
         <w:t>nm</w:t>
       </w:r>
+      <w:proofErr w:type="spellEnd"/>
       <w:r>
         <w:rPr>
           <w:b/>
@@ -1491,6 +1493,7 @@
         </w:rPr>
         <w:t>O(</w:t>
       </w:r>
+      <w:proofErr w:type="spellStart"/>
       <w:r>
         <w:rPr>
           <w:b/>
@@ -1500,6 +1503,7 @@
         </w:rPr>
         <w:t>nm</w:t>
       </w:r>
+      <w:proofErr w:type="spellEnd"/>
       <w:r>
         <w:rPr>
           <w:b/>
@@ -1538,7 +1542,47 @@
     </w:p>
     <w:p>
       <w:r>
-        <w:t>Ze względu na założenia zadania, nie są uznawane za markery kształty składające się z nich jedynie w części. Ze względu na założenia zadania uznano również kwadraty jako markery, aczkolwiek pojedyncze piksele są odrzucane jako szum.</w:t>
+        <w:t xml:space="preserve">Ze względu na założenia zadania, </w:t>
+      </w:r>
+      <w:r>
+        <w:rPr>
+          <w:b/>
+          <w:bCs/>
+        </w:rPr>
+        <w:t>nie są</w:t>
+      </w:r>
+      <w:r>
+        <w:t xml:space="preserve"> </w:t>
+      </w:r>
+      <w:r>
+        <w:rPr>
+          <w:b/>
+          <w:bCs/>
+        </w:rPr>
+        <w:t>uznawane</w:t>
+      </w:r>
+      <w:r>
+        <w:t xml:space="preserve"> za markery kształty składające się z nich jedynie w części. Ze względu na założenia zadania </w:t>
+      </w:r>
+      <w:r>
+        <w:rPr>
+          <w:b/>
+          <w:bCs/>
+        </w:rPr>
+        <w:t>uznano</w:t>
+      </w:r>
+      <w:r>
+        <w:t xml:space="preserve"> również kwadraty jako markery, aczkolwiek pojedyncze piksele są </w:t>
+      </w:r>
+      <w:r>
+        <w:rPr>
+          <w:b/>
+          <w:bCs/>
+        </w:rPr>
+        <w:t>odrzucane</w:t>
+      </w:r>
+      <w:r>
+        <w:t xml:space="preserve"> jako szum.</w:t>
       </w:r>
     </w:p>
     <w:p>
@@ -1590,14 +1634,20 @@
       <w:r>
         <w:t xml:space="preserve"> jest piksel o jednoznacznie rozstrzygniętym stanie (bądź należenia do markera, bądź nienależenia). </w:t>
       </w:r>
-      <w:r>
-        <w:t>Alignment zostaje ustawiony standardowo, na 4 bajty (można by próbować optymalizacji, ale byłaby to raczej niewielka zmiana).</w:t>
+      <w:proofErr w:type="spellStart"/>
+      <w:r>
+        <w:t>Alignment</w:t>
+      </w:r>
+      <w:proofErr w:type="spellEnd"/>
+      <w:r>
+        <w:t xml:space="preserve"> zostaje ustawiony standardowo, na 4 bajty (można by próbować optymalizacji, ale byłaby to raczej niewielka zmiana).</w:t>
       </w:r>
     </w:p>
     <w:p>
       <w:r>
         <w:t xml:space="preserve">Za pomocą funkcji </w:t>
       </w:r>
+      <w:proofErr w:type="spellStart"/>
       <w:r>
         <w:rPr>
           <w:b/>
@@ -1605,6 +1655,7 @@
         </w:rPr>
         <w:t>read_bmp</w:t>
       </w:r>
+      <w:proofErr w:type="spellEnd"/>
       <w:r>
         <w:t xml:space="preserve"> następuje odczyt danych z zadanego w kodzie pliku źródłowego. W wypadku </w:t>
       </w:r>
@@ -1616,6 +1667,7 @@
       <w:r>
         <w:t xml:space="preserve">Za pomocą funkcji </w:t>
       </w:r>
+      <w:proofErr w:type="spellStart"/>
       <w:r>
         <w:rPr>
           <w:b/>
@@ -1623,6 +1675,7 @@
         </w:rPr>
         <w:t>clear_used</w:t>
       </w:r>
+      <w:proofErr w:type="spellEnd"/>
       <w:r>
         <w:t>, zarezerwowane przez program miejsce na mapę zużytych pikseli zostaje wyzerowane. Jest to jedynie środek ostrożności, w wypadku gdyby program przez przypadek zarezerwował miejsce z jakimiś pozostałościami dawnych danych.</w:t>
       </w:r>
@@ -1634,6 +1687,7 @@
       <w:r>
         <w:t xml:space="preserve">Następnie dla każdego piksela zostaje wywołana funkcja </w:t>
       </w:r>
+      <w:proofErr w:type="spellStart"/>
       <w:r>
         <w:rPr>
           <w:b/>
@@ -1641,6 +1695,7 @@
         </w:rPr>
         <w:t>find_marker</w:t>
       </w:r>
+      <w:proofErr w:type="spellEnd"/>
       <w:r>
         <w:t>.</w:t>
       </w:r>
@@ -1666,6 +1721,7 @@
       <w:r>
         <w:t xml:space="preserve"> (oznaczając go przy okazji jako zużyty). Za pomocą funkcji </w:t>
       </w:r>
+      <w:proofErr w:type="spellStart"/>
       <w:r>
         <w:rPr>
           <w:b/>
@@ -1673,6 +1729,7 @@
         </w:rPr>
         <w:t>get_pixel</w:t>
       </w:r>
+      <w:proofErr w:type="spellEnd"/>
       <w:r>
         <w:t xml:space="preserve">, badane jest RGB rozpatrywanego piksela – w dalszych krokach są rozważane jedynie czarne. </w:t>
       </w:r>
@@ -1681,6 +1738,7 @@
       <w:r>
         <w:t xml:space="preserve">Wówczas flaga </w:t>
       </w:r>
+      <w:proofErr w:type="spellStart"/>
       <w:r>
         <w:rPr>
           <w:b/>
@@ -1688,6 +1746,7 @@
         </w:rPr>
         <w:t>print</w:t>
       </w:r>
+      <w:proofErr w:type="spellEnd"/>
       <w:r>
         <w:t xml:space="preserve"> przechowywana pod adresem $s5 zostaje ustawiona na </w:t>
       </w:r>
@@ -1709,6 +1768,7 @@
       <w:r>
         <w:t xml:space="preserve">Następnie obliczane są trzy potencjalne wymiary markera, odpowiednio długość, szerokość i wysokość, obliczane z pomocą funkcji </w:t>
       </w:r>
+      <w:proofErr w:type="spellStart"/>
       <w:r>
         <w:rPr>
           <w:b/>
@@ -1716,9 +1776,11 @@
         </w:rPr>
         <w:t>get_len</w:t>
       </w:r>
+      <w:proofErr w:type="spellEnd"/>
       <w:r>
         <w:t xml:space="preserve"> i </w:t>
       </w:r>
+      <w:proofErr w:type="spellStart"/>
       <w:r>
         <w:rPr>
           <w:b/>
@@ -1726,6 +1788,7 @@
         </w:rPr>
         <w:t>get_hgh</w:t>
       </w:r>
+      <w:proofErr w:type="spellEnd"/>
       <w:r>
         <w:t xml:space="preserve">. </w:t>
       </w:r>
@@ -1802,27 +1865,82 @@
     </w:p>
     <w:p>
       <w:r>
-        <w:t>Test 1: sprawdza czy wysokość potencjalnego markera jest równa jego długości.</w:t>
-      </w:r>
-    </w:p>
-    <w:p>
-      <w:r>
-        <w:t>Test 2: sprawdza czy szerokość pionowego ramienia potencjalnego markera jest taka sama jak poziomego.</w:t>
-      </w:r>
-    </w:p>
-    <w:p>
-      <w:r>
-        <w:t>Test 3: sprawdza czy ramię pionowe jest kompletne, tj. nie ma brakujących pikseli w prostokącie.</w:t>
-      </w:r>
-    </w:p>
-    <w:p>
-      <w:r>
-        <w:t>Test 4: sprawdza czy ramię poziome jest kompletne, tj. nie ma brakujących pikseli w prostokącie.</w:t>
-      </w:r>
-    </w:p>
-    <w:p>
-      <w:r>
-        <w:t xml:space="preserve">Test 5, 6, 7: Weryfikuje czy w okolicy niesprawdzonych granic potencjalnego markera nie ma odrostów. Ilustracja badanych krawędzi poniżej. </w:t>
+        <w:rPr>
+          <w:b/>
+          <w:bCs/>
+        </w:rPr>
+        <w:t>Test 1</w:t>
+      </w:r>
+      <w:r>
+        <w:t>: sprawdza czy wysokość potencjalnego markera jest równa jego długości.</w:t>
+      </w:r>
+    </w:p>
+    <w:p>
+      <w:r>
+        <w:rPr>
+          <w:b/>
+          <w:bCs/>
+        </w:rPr>
+        <w:t>Test 2</w:t>
+      </w:r>
+      <w:r>
+        <w:t>: sprawdza czy szerokość pionowego ramienia potencjalnego markera jest taka sama jak poziomego.</w:t>
+      </w:r>
+    </w:p>
+    <w:p>
+      <w:r>
+        <w:rPr>
+          <w:b/>
+          <w:bCs/>
+        </w:rPr>
+        <w:t>Test 3</w:t>
+      </w:r>
+      <w:r>
+        <w:t>: sprawdza czy ramię pionowe jest kompletne, tj. nie ma brakujących pikseli w prostokącie.</w:t>
+      </w:r>
+    </w:p>
+    <w:p>
+      <w:r>
+        <w:rPr>
+          <w:b/>
+          <w:bCs/>
+        </w:rPr>
+        <w:t>Test 4</w:t>
+      </w:r>
+      <w:r>
+        <w:t>: sprawdza czy ramię poziome jest kompletne, tj. nie ma brakujących pikseli w prostokącie.</w:t>
+      </w:r>
+    </w:p>
+    <w:p>
+      <w:r>
+        <w:rPr>
+          <w:b/>
+          <w:bCs/>
+        </w:rPr>
+        <w:t>Test</w:t>
+      </w:r>
+      <w:r>
+        <w:rPr>
+          <w:b/>
+          <w:bCs/>
+        </w:rPr>
+        <w:t>y</w:t>
+      </w:r>
+      <w:r>
+        <w:rPr>
+          <w:b/>
+          <w:bCs/>
+        </w:rPr>
+        <w:t xml:space="preserve"> 5, 6, 7</w:t>
+      </w:r>
+      <w:r>
+        <w:t xml:space="preserve">: Weryfikuje czy w okolicy niesprawdzonych granic potencjalnego markera nie ma odrostów. Ilustracja badanych </w:t>
+      </w:r>
+      <w:r>
+        <w:t xml:space="preserve">pikseli </w:t>
+      </w:r>
+      <w:r>
+        <w:t xml:space="preserve">krawędzi poniżej. </w:t>
       </w:r>
       <w:r>
         <w:t>Sprawdzanie najbardziej</w:t>
@@ -1835,12 +1953,15 @@
       </w:r>
     </w:p>
     <w:p>
+      <w:pPr>
+        <w:jc w:val="center"/>
+      </w:pPr>
       <w:r>
         <w:drawing>
-          <wp:inline distT="0" distB="0" distL="0" distR="0" wp14:anchorId="772F88E2" wp14:editId="0127DED0">
-            <wp:extent cx="5760720" cy="4662805"/>
-            <wp:effectExtent l="0" t="0" r="0" b="4445"/>
-            <wp:docPr id="4" name="Obraz 4"/>
+          <wp:inline distT="0" distB="0" distL="0" distR="0" wp14:anchorId="7A1654FB" wp14:editId="2E7D9518">
+            <wp:extent cx="5486400" cy="4445874"/>
+            <wp:effectExtent l="0" t="0" r="0" b="0"/>
+            <wp:docPr id="5" name="Obraz 5"/>
             <wp:cNvGraphicFramePr>
               <a:graphicFrameLocks xmlns:a="http://schemas.openxmlformats.org/drawingml/2006/main" noChangeAspect="1"/>
             </wp:cNvGraphicFramePr>
@@ -1860,7 +1981,7 @@
                   <pic:spPr>
                     <a:xfrm>
                       <a:off x="0" y="0"/>
-                      <a:ext cx="5760720" cy="4662805"/>
+                      <a:ext cx="5493428" cy="4451569"/>
                     </a:xfrm>
                     <a:prstGeom prst="rect">
                       <a:avLst/>
@@ -1892,6 +2013,7 @@
       <w:r>
         <w:t xml:space="preserve">Jeżeli po testach flaga </w:t>
       </w:r>
+      <w:proofErr w:type="spellStart"/>
       <w:r>
         <w:rPr>
           <w:b/>
@@ -1899,6 +2021,7 @@
         </w:rPr>
         <w:t>print</w:t>
       </w:r>
+      <w:proofErr w:type="spellEnd"/>
       <w:r>
         <w:t xml:space="preserve"> z rejestru $s5 jest w dalszym ciągu ustawiona na </w:t>
       </w:r>
@@ -2056,9 +2179,11 @@
             <w:pPr>
               <w:jc w:val="center"/>
             </w:pPr>
+            <w:proofErr w:type="spellStart"/>
             <w:r>
               <w:t>Read_bmp</w:t>
             </w:r>
+            <w:proofErr w:type="spellEnd"/>
           </w:p>
         </w:tc>
         <w:tc>
@@ -2122,9 +2247,11 @@
             <w:pPr>
               <w:jc w:val="center"/>
             </w:pPr>
+            <w:proofErr w:type="spellStart"/>
             <w:r>
               <w:t>Clear_used</w:t>
             </w:r>
+            <w:proofErr w:type="spellEnd"/>
           </w:p>
         </w:tc>
         <w:tc>
@@ -2188,9 +2315,11 @@
             <w:pPr>
               <w:jc w:val="center"/>
             </w:pPr>
+            <w:proofErr w:type="spellStart"/>
             <w:r>
               <w:t>Find_marker</w:t>
             </w:r>
+            <w:proofErr w:type="spellEnd"/>
           </w:p>
         </w:tc>
         <w:tc>
@@ -2288,9 +2417,11 @@
             <w:pPr>
               <w:jc w:val="center"/>
             </w:pPr>
+            <w:proofErr w:type="spellStart"/>
             <w:r>
               <w:t>Get_pixel</w:t>
             </w:r>
+            <w:proofErr w:type="spellEnd"/>
           </w:p>
         </w:tc>
         <w:tc>
@@ -2404,9 +2535,11 @@
             <w:pPr>
               <w:jc w:val="center"/>
             </w:pPr>
+            <w:proofErr w:type="spellStart"/>
             <w:r>
               <w:t>Get_len</w:t>
             </w:r>
+            <w:proofErr w:type="spellEnd"/>
           </w:p>
         </w:tc>
         <w:tc>
@@ -2505,7 +2638,13 @@
               <w:t>$v1</w:t>
             </w:r>
             <w:r>
-              <w:t xml:space="preserve"> – Czy wystąpił błąd?</w:t>
+              <w:t xml:space="preserve"> – Czy </w:t>
+            </w:r>
+            <w:r>
+              <w:t>poprawne</w:t>
+            </w:r>
+            <w:r>
+              <w:t>?</w:t>
             </w:r>
             <w:r>
               <w:br/>
@@ -2544,9 +2683,11 @@
             <w:pPr>
               <w:jc w:val="center"/>
             </w:pPr>
+            <w:proofErr w:type="spellStart"/>
             <w:r>
               <w:t>Get_hgh</w:t>
             </w:r>
+            <w:proofErr w:type="spellEnd"/>
           </w:p>
         </w:tc>
         <w:tc>
@@ -2645,7 +2786,13 @@
               <w:t>$v1</w:t>
             </w:r>
             <w:r>
-              <w:t xml:space="preserve"> – Czy wystąpił błąd?</w:t>
+              <w:t xml:space="preserve"> – Czy </w:t>
+            </w:r>
+            <w:r>
+              <w:t>poprawne</w:t>
+            </w:r>
+            <w:r>
+              <w:t>?</w:t>
             </w:r>
           </w:p>
           <w:p>
@@ -2662,6 +2809,169 @@
           </w:p>
         </w:tc>
       </w:tr>
+      <w:tr>
+        <w:tc>
+          <w:tcPr>
+            <w:tcW w:w="1747" w:type="dxa"/>
+            <w:vAlign w:val="center"/>
+          </w:tcPr>
+          <w:p>
+            <w:pPr>
+              <w:jc w:val="center"/>
+            </w:pPr>
+            <w:r>
+              <w:t>=&gt;</w:t>
+            </w:r>
+          </w:p>
+        </w:tc>
+        <w:tc>
+          <w:tcPr>
+            <w:tcW w:w="2161" w:type="dxa"/>
+            <w:vAlign w:val="center"/>
+          </w:tcPr>
+          <w:p>
+            <w:pPr>
+              <w:jc w:val="center"/>
+            </w:pPr>
+            <w:proofErr w:type="spellStart"/>
+            <w:r>
+              <w:t>Edge_v</w:t>
+            </w:r>
+            <w:proofErr w:type="spellEnd"/>
+          </w:p>
+        </w:tc>
+        <w:tc>
+          <w:tcPr>
+            <w:tcW w:w="3001" w:type="dxa"/>
+            <w:vAlign w:val="center"/>
+          </w:tcPr>
+          <w:p>
+            <w:pPr>
+              <w:jc w:val="center"/>
+            </w:pPr>
+            <w:r>
+              <w:rPr>
+                <w:b/>
+                <w:bCs/>
+              </w:rPr>
+              <w:t>$a0</w:t>
+            </w:r>
+            <w:r>
+              <w:t xml:space="preserve"> – współrzędna X</w:t>
+            </w:r>
+            <w:r>
+              <w:br/>
+            </w:r>
+            <w:r>
+              <w:rPr>
+                <w:b/>
+                <w:bCs/>
+              </w:rPr>
+              <w:t>$a1</w:t>
+            </w:r>
+            <w:r>
+              <w:t xml:space="preserve"> – współrzędna Y</w:t>
+            </w:r>
+          </w:p>
+          <w:p>
+            <w:pPr>
+              <w:jc w:val="center"/>
+            </w:pPr>
+            <w:r>
+              <w:rPr>
+                <w:b/>
+                <w:bCs/>
+              </w:rPr>
+              <w:t>$a2</w:t>
+            </w:r>
+            <w:r>
+              <w:t xml:space="preserve"> – Adres piksela w bitmapie</w:t>
+            </w:r>
+          </w:p>
+          <w:p>
+            <w:pPr>
+              <w:jc w:val="center"/>
+            </w:pPr>
+            <w:r>
+              <w:rPr>
+                <w:b/>
+                <w:bCs/>
+              </w:rPr>
+              <w:t>$a3</w:t>
+            </w:r>
+            <w:r>
+              <w:t xml:space="preserve"> – Adres piksela w użytych</w:t>
+            </w:r>
+          </w:p>
+          <w:p>
+            <w:pPr>
+              <w:jc w:val="center"/>
+            </w:pPr>
+            <w:r>
+              <w:rPr>
+                <w:b/>
+                <w:bCs/>
+              </w:rPr>
+              <w:t>$</w:t>
+            </w:r>
+            <w:r>
+              <w:rPr>
+                <w:b/>
+                <w:bCs/>
+              </w:rPr>
+              <w:t>s7</w:t>
+            </w:r>
+            <w:r>
+              <w:t xml:space="preserve"> – Ilość </w:t>
+            </w:r>
+            <w:proofErr w:type="spellStart"/>
+            <w:r>
+              <w:t>px</w:t>
+            </w:r>
+            <w:proofErr w:type="spellEnd"/>
+            <w:r>
+              <w:t xml:space="preserve"> do sprawdzenia</w:t>
+            </w:r>
+          </w:p>
+        </w:tc>
+        <w:tc>
+          <w:tcPr>
+            <w:tcW w:w="2502" w:type="dxa"/>
+            <w:vAlign w:val="center"/>
+          </w:tcPr>
+          <w:p>
+            <w:pPr>
+              <w:jc w:val="center"/>
+            </w:pPr>
+            <w:r>
+              <w:rPr>
+                <w:b/>
+                <w:bCs/>
+              </w:rPr>
+              <w:t>$v1</w:t>
+            </w:r>
+            <w:r>
+              <w:t xml:space="preserve"> – Czy poprawna?</w:t>
+            </w:r>
+          </w:p>
+          <w:p>
+            <w:pPr>
+              <w:jc w:val="center"/>
+              <w:rPr>
+                <w:i/>
+                <w:iCs/>
+              </w:rPr>
+            </w:pPr>
+            <w:r>
+              <w:rPr>
+                <w:i/>
+                <w:iCs/>
+              </w:rPr>
+              <w:t>Funkcja sprawdza czy pionowa krawędź markera jest poprawna</w:t>
+            </w:r>
+          </w:p>
+        </w:tc>
+      </w:tr>
     </w:tbl>
     <w:p/>
     <w:p>
@@ -2670,9 +2980,14 @@
       </w:pPr>
       <w:bookmarkStart w:id="12" w:name="_Toc71394533"/>
       <w:r>
-        <w:t>Rejestry funkcji find_marker</w:t>
+        <w:t xml:space="preserve">Rejestry funkcji </w:t>
+      </w:r>
+      <w:proofErr w:type="spellStart"/>
+      <w:r>
+        <w:t>find_marker</w:t>
       </w:r>
       <w:bookmarkEnd w:id="12"/>
+      <w:proofErr w:type="spellEnd"/>
     </w:p>
     <w:tbl>
       <w:tblPr>
@@ -2981,6 +3296,7 @@
             <w:r>
               <w:t xml:space="preserve">Flaga </w:t>
             </w:r>
+            <w:proofErr w:type="spellStart"/>
             <w:r>
               <w:rPr>
                 <w:b/>
@@ -2988,6 +3304,7 @@
               </w:rPr>
               <w:t>print</w:t>
             </w:r>
+            <w:proofErr w:type="spellEnd"/>
           </w:p>
         </w:tc>
       </w:tr>
@@ -3001,6 +3318,7 @@
       </w:pPr>
       <w:bookmarkStart w:id="13" w:name="_Toc71394534"/>
       <w:r>
+        <w:lastRenderedPageBreak/>
         <w:t>Załączniki</w:t>
       </w:r>
       <w:bookmarkEnd w:id="13"/>

</xml_diff>

<commit_message>
Interior marker bug solved
</commit_message>
<xml_diff>
--- a/MIPS/bmp_mips/sprawozdanie.docx
+++ b/MIPS/bmp_mips/sprawozdanie.docx
@@ -1264,6 +1264,9 @@
     </w:p>
     <w:p>
       <w:r>
+        <w:rPr>
+          <w:noProof/>
+        </w:rPr>
         <w:drawing>
           <wp:inline distT="0" distB="0" distL="0" distR="0" wp14:anchorId="507BF671" wp14:editId="3600EE38">
             <wp:extent cx="5760720" cy="4266565"/>
@@ -1314,6 +1317,9 @@
     </w:p>
     <w:p>
       <w:r>
+        <w:rPr>
+          <w:noProof/>
+        </w:rPr>
         <w:drawing>
           <wp:inline distT="0" distB="0" distL="0" distR="0" wp14:anchorId="61CC1AAE" wp14:editId="170B0F69">
             <wp:extent cx="5760720" cy="1605915"/>
@@ -1425,7 +1431,6 @@
         </w:rPr>
         <w:t>O(</w:t>
       </w:r>
-      <w:proofErr w:type="spellStart"/>
       <w:r>
         <w:rPr>
           <w:b/>
@@ -1435,7 +1440,6 @@
         </w:rPr>
         <w:t>nm</w:t>
       </w:r>
-      <w:proofErr w:type="spellEnd"/>
       <w:r>
         <w:rPr>
           <w:b/>
@@ -1493,7 +1497,6 @@
         </w:rPr>
         <w:t>O(</w:t>
       </w:r>
-      <w:proofErr w:type="spellStart"/>
       <w:r>
         <w:rPr>
           <w:b/>
@@ -1503,7 +1506,6 @@
         </w:rPr>
         <w:t>nm</w:t>
       </w:r>
-      <w:proofErr w:type="spellEnd"/>
       <w:r>
         <w:rPr>
           <w:b/>
@@ -1634,20 +1636,14 @@
       <w:r>
         <w:t xml:space="preserve"> jest piksel o jednoznacznie rozstrzygniętym stanie (bądź należenia do markera, bądź nienależenia). </w:t>
       </w:r>
-      <w:proofErr w:type="spellStart"/>
-      <w:r>
-        <w:t>Alignment</w:t>
-      </w:r>
-      <w:proofErr w:type="spellEnd"/>
-      <w:r>
-        <w:t xml:space="preserve"> zostaje ustawiony standardowo, na 4 bajty (można by próbować optymalizacji, ale byłaby to raczej niewielka zmiana).</w:t>
+      <w:r>
+        <w:t>Alignment zostaje ustawiony standardowo, na 4 bajty (można by próbować optymalizacji, ale byłaby to raczej niewielka zmiana).</w:t>
       </w:r>
     </w:p>
     <w:p>
       <w:r>
         <w:t xml:space="preserve">Za pomocą funkcji </w:t>
       </w:r>
-      <w:proofErr w:type="spellStart"/>
       <w:r>
         <w:rPr>
           <w:b/>
@@ -1655,7 +1651,6 @@
         </w:rPr>
         <w:t>read_bmp</w:t>
       </w:r>
-      <w:proofErr w:type="spellEnd"/>
       <w:r>
         <w:t xml:space="preserve"> następuje odczyt danych z zadanego w kodzie pliku źródłowego. W wypadku </w:t>
       </w:r>
@@ -1667,7 +1662,6 @@
       <w:r>
         <w:t xml:space="preserve">Za pomocą funkcji </w:t>
       </w:r>
-      <w:proofErr w:type="spellStart"/>
       <w:r>
         <w:rPr>
           <w:b/>
@@ -1675,7 +1669,6 @@
         </w:rPr>
         <w:t>clear_used</w:t>
       </w:r>
-      <w:proofErr w:type="spellEnd"/>
       <w:r>
         <w:t>, zarezerwowane przez program miejsce na mapę zużytych pikseli zostaje wyzerowane. Jest to jedynie środek ostrożności, w wypadku gdyby program przez przypadek zarezerwował miejsce z jakimiś pozostałościami dawnych danych.</w:t>
       </w:r>
@@ -1687,7 +1680,6 @@
       <w:r>
         <w:t xml:space="preserve">Następnie dla każdego piksela zostaje wywołana funkcja </w:t>
       </w:r>
-      <w:proofErr w:type="spellStart"/>
       <w:r>
         <w:rPr>
           <w:b/>
@@ -1695,7 +1687,6 @@
         </w:rPr>
         <w:t>find_marker</w:t>
       </w:r>
-      <w:proofErr w:type="spellEnd"/>
       <w:r>
         <w:t>.</w:t>
       </w:r>
@@ -1713,15 +1704,8 @@
     </w:p>
     <w:p>
       <w:r>
-        <w:t xml:space="preserve">Obliczany jest adres piksela w badanej bitmapie oraz w </w:t>
-      </w:r>
-      <w:r>
-        <w:t>tablicy zużytych</w:t>
-      </w:r>
-      <w:r>
-        <w:t xml:space="preserve"> (oznaczając go przy okazji jako zużyty). Za pomocą funkcji </w:t>
-      </w:r>
-      <w:proofErr w:type="spellStart"/>
+        <w:t xml:space="preserve">Obliczany jest adres piksela w badanej bitmapie oraz w tablicy zużytych (oznaczając go przy okazji jako zużyty). Za pomocą funkcji </w:t>
+      </w:r>
       <w:r>
         <w:rPr>
           <w:b/>
@@ -1729,7 +1713,6 @@
         </w:rPr>
         <w:t>get_pixel</w:t>
       </w:r>
-      <w:proofErr w:type="spellEnd"/>
       <w:r>
         <w:t xml:space="preserve">, badane jest RGB rozpatrywanego piksela – w dalszych krokach są rozważane jedynie czarne. </w:t>
       </w:r>
@@ -1738,7 +1721,6 @@
       <w:r>
         <w:t xml:space="preserve">Wówczas flaga </w:t>
       </w:r>
-      <w:proofErr w:type="spellStart"/>
       <w:r>
         <w:rPr>
           <w:b/>
@@ -1746,7 +1728,6 @@
         </w:rPr>
         <w:t>print</w:t>
       </w:r>
-      <w:proofErr w:type="spellEnd"/>
       <w:r>
         <w:t xml:space="preserve"> przechowywana pod adresem $s5 zostaje ustawiona na </w:t>
       </w:r>
@@ -1768,7 +1749,6 @@
       <w:r>
         <w:t xml:space="preserve">Następnie obliczane są trzy potencjalne wymiary markera, odpowiednio długość, szerokość i wysokość, obliczane z pomocą funkcji </w:t>
       </w:r>
-      <w:proofErr w:type="spellStart"/>
       <w:r>
         <w:rPr>
           <w:b/>
@@ -1776,11 +1756,9 @@
         </w:rPr>
         <w:t>get_len</w:t>
       </w:r>
-      <w:proofErr w:type="spellEnd"/>
       <w:r>
         <w:t xml:space="preserve"> i </w:t>
       </w:r>
-      <w:proofErr w:type="spellStart"/>
       <w:r>
         <w:rPr>
           <w:b/>
@@ -1788,7 +1766,6 @@
         </w:rPr>
         <w:t>get_hgh</w:t>
       </w:r>
-      <w:proofErr w:type="spellEnd"/>
       <w:r>
         <w:t xml:space="preserve">. </w:t>
       </w:r>
@@ -1801,6 +1778,9 @@
         <w:jc w:val="center"/>
       </w:pPr>
       <w:r>
+        <w:rPr>
+          <w:noProof/>
+        </w:rPr>
         <w:drawing>
           <wp:inline distT="0" distB="0" distL="0" distR="0" wp14:anchorId="787B3A46" wp14:editId="4F35F3DC">
             <wp:extent cx="2524125" cy="2061702"/>
@@ -1957,6 +1937,9 @@
         <w:jc w:val="center"/>
       </w:pPr>
       <w:r>
+        <w:rPr>
+          <w:noProof/>
+        </w:rPr>
         <w:drawing>
           <wp:inline distT="0" distB="0" distL="0" distR="0" wp14:anchorId="7A1654FB" wp14:editId="2E7D9518">
             <wp:extent cx="5486400" cy="4445874"/>
@@ -2013,7 +1996,6 @@
       <w:r>
         <w:t xml:space="preserve">Jeżeli po testach flaga </w:t>
       </w:r>
-      <w:proofErr w:type="spellStart"/>
       <w:r>
         <w:rPr>
           <w:b/>
@@ -2021,7 +2003,6 @@
         </w:rPr>
         <w:t>print</w:t>
       </w:r>
-      <w:proofErr w:type="spellEnd"/>
       <w:r>
         <w:t xml:space="preserve"> z rejestru $s5 jest w dalszym ciągu ustawiona na </w:t>
       </w:r>
@@ -2034,6 +2015,9 @@
       </w:r>
       <w:r>
         <w:t>, następuje wypisanie na wyjście standardowe przesunięte o odpowiednią wartość współrzędne obecnie rozpatrywanego piksela.</w:t>
+      </w:r>
+      <w:r>
+        <w:t xml:space="preserve"> Punkty są podawane w postaci współrzędnych oddzielonych przecinkiem.</w:t>
       </w:r>
     </w:p>
     <w:p>
@@ -2179,11 +2163,9 @@
             <w:pPr>
               <w:jc w:val="center"/>
             </w:pPr>
-            <w:proofErr w:type="spellStart"/>
             <w:r>
               <w:t>Read_bmp</w:t>
             </w:r>
-            <w:proofErr w:type="spellEnd"/>
           </w:p>
         </w:tc>
         <w:tc>
@@ -2247,11 +2229,9 @@
             <w:pPr>
               <w:jc w:val="center"/>
             </w:pPr>
-            <w:proofErr w:type="spellStart"/>
             <w:r>
               <w:t>Clear_used</w:t>
             </w:r>
-            <w:proofErr w:type="spellEnd"/>
           </w:p>
         </w:tc>
         <w:tc>
@@ -2315,11 +2295,9 @@
             <w:pPr>
               <w:jc w:val="center"/>
             </w:pPr>
-            <w:proofErr w:type="spellStart"/>
             <w:r>
               <w:t>Find_marker</w:t>
             </w:r>
-            <w:proofErr w:type="spellEnd"/>
           </w:p>
         </w:tc>
         <w:tc>
@@ -2417,11 +2395,9 @@
             <w:pPr>
               <w:jc w:val="center"/>
             </w:pPr>
-            <w:proofErr w:type="spellStart"/>
             <w:r>
               <w:t>Get_pixel</w:t>
             </w:r>
-            <w:proofErr w:type="spellEnd"/>
           </w:p>
         </w:tc>
         <w:tc>
@@ -2535,11 +2511,9 @@
             <w:pPr>
               <w:jc w:val="center"/>
             </w:pPr>
-            <w:proofErr w:type="spellStart"/>
             <w:r>
               <w:t>Get_len</w:t>
             </w:r>
-            <w:proofErr w:type="spellEnd"/>
           </w:p>
         </w:tc>
         <w:tc>
@@ -2683,11 +2657,9 @@
             <w:pPr>
               <w:jc w:val="center"/>
             </w:pPr>
-            <w:proofErr w:type="spellStart"/>
             <w:r>
               <w:t>Get_hgh</w:t>
             </w:r>
-            <w:proofErr w:type="spellEnd"/>
           </w:p>
         </w:tc>
         <w:tc>
@@ -2833,11 +2805,9 @@
             <w:pPr>
               <w:jc w:val="center"/>
             </w:pPr>
-            <w:proofErr w:type="spellStart"/>
             <w:r>
               <w:t>Edge_v</w:t>
             </w:r>
-            <w:proofErr w:type="spellEnd"/>
           </w:p>
         </w:tc>
         <w:tc>
@@ -2922,15 +2892,7 @@
               <w:t>s7</w:t>
             </w:r>
             <w:r>
-              <w:t xml:space="preserve"> – Ilość </w:t>
-            </w:r>
-            <w:proofErr w:type="spellStart"/>
-            <w:r>
-              <w:t>px</w:t>
-            </w:r>
-            <w:proofErr w:type="spellEnd"/>
-            <w:r>
-              <w:t xml:space="preserve"> do sprawdzenia</w:t>
+              <w:t xml:space="preserve"> – Ilość px do sprawdzenia</w:t>
             </w:r>
           </w:p>
         </w:tc>
@@ -2980,14 +2942,9 @@
       </w:pPr>
       <w:bookmarkStart w:id="12" w:name="_Toc71394533"/>
       <w:r>
-        <w:t xml:space="preserve">Rejestry funkcji </w:t>
-      </w:r>
-      <w:proofErr w:type="spellStart"/>
-      <w:r>
-        <w:t>find_marker</w:t>
+        <w:t>Rejestry funkcji find_marker</w:t>
       </w:r>
       <w:bookmarkEnd w:id="12"/>
-      <w:proofErr w:type="spellEnd"/>
     </w:p>
     <w:tbl>
       <w:tblPr>
@@ -3296,7 +3253,6 @@
             <w:r>
               <w:t xml:space="preserve">Flaga </w:t>
             </w:r>
-            <w:proofErr w:type="spellStart"/>
             <w:r>
               <w:rPr>
                 <w:b/>
@@ -3304,7 +3260,6 @@
               </w:rPr>
               <w:t>print</w:t>
             </w:r>
-            <w:proofErr w:type="spellEnd"/>
           </w:p>
         </w:tc>
       </w:tr>
@@ -3394,6 +3349,7 @@
         <w:docPartUnique/>
       </w:docPartObj>
     </w:sdtPr>
+    <w:sdtEndPr/>
     <w:sdtContent>
       <w:p>
         <w:pPr>

</xml_diff>

<commit_message>
Stack operations optimised. Magic line 277 to be debugged
</commit_message>
<xml_diff>
--- a/MIPS/bmp_mips/sprawozdanie.docx
+++ b/MIPS/bmp_mips/sprawozdanie.docx
@@ -1431,6 +1431,7 @@
         </w:rPr>
         <w:t>O(</w:t>
       </w:r>
+      <w:proofErr w:type="spellStart"/>
       <w:r>
         <w:rPr>
           <w:b/>
@@ -1440,6 +1441,7 @@
         </w:rPr>
         <w:t>nm</w:t>
       </w:r>
+      <w:proofErr w:type="spellEnd"/>
       <w:r>
         <w:rPr>
           <w:b/>
@@ -1497,6 +1499,7 @@
         </w:rPr>
         <w:t>O(</w:t>
       </w:r>
+      <w:proofErr w:type="spellStart"/>
       <w:r>
         <w:rPr>
           <w:b/>
@@ -1506,6 +1509,7 @@
         </w:rPr>
         <w:t>nm</w:t>
       </w:r>
+      <w:proofErr w:type="spellEnd"/>
       <w:r>
         <w:rPr>
           <w:b/>
@@ -1636,14 +1640,20 @@
       <w:r>
         <w:t xml:space="preserve"> jest piksel o jednoznacznie rozstrzygniętym stanie (bądź należenia do markera, bądź nienależenia). </w:t>
       </w:r>
-      <w:r>
-        <w:t>Alignment zostaje ustawiony standardowo, na 4 bajty (można by próbować optymalizacji, ale byłaby to raczej niewielka zmiana).</w:t>
+      <w:proofErr w:type="spellStart"/>
+      <w:r>
+        <w:t>Alignment</w:t>
+      </w:r>
+      <w:proofErr w:type="spellEnd"/>
+      <w:r>
+        <w:t xml:space="preserve"> zostaje ustawiony standardowo, na 4 bajty (można by próbować optymalizacji, ale byłaby to raczej niewielka zmiana).</w:t>
       </w:r>
     </w:p>
     <w:p>
       <w:r>
         <w:t xml:space="preserve">Za pomocą funkcji </w:t>
       </w:r>
+      <w:proofErr w:type="spellStart"/>
       <w:r>
         <w:rPr>
           <w:b/>
@@ -1651,6 +1661,7 @@
         </w:rPr>
         <w:t>read_bmp</w:t>
       </w:r>
+      <w:proofErr w:type="spellEnd"/>
       <w:r>
         <w:t xml:space="preserve"> następuje odczyt danych z zadanego w kodzie pliku źródłowego. W wypadku </w:t>
       </w:r>
@@ -1662,6 +1673,7 @@
       <w:r>
         <w:t xml:space="preserve">Za pomocą funkcji </w:t>
       </w:r>
+      <w:proofErr w:type="spellStart"/>
       <w:r>
         <w:rPr>
           <w:b/>
@@ -1669,6 +1681,7 @@
         </w:rPr>
         <w:t>clear_used</w:t>
       </w:r>
+      <w:proofErr w:type="spellEnd"/>
       <w:r>
         <w:t>, zarezerwowane przez program miejsce na mapę zużytych pikseli zostaje wyzerowane. Jest to jedynie środek ostrożności, w wypadku gdyby program przez przypadek zarezerwował miejsce z jakimiś pozostałościami dawnych danych.</w:t>
       </w:r>
@@ -1680,6 +1693,7 @@
       <w:r>
         <w:t xml:space="preserve">Następnie dla każdego piksela zostaje wywołana funkcja </w:t>
       </w:r>
+      <w:proofErr w:type="spellStart"/>
       <w:r>
         <w:rPr>
           <w:b/>
@@ -1687,6 +1701,7 @@
         </w:rPr>
         <w:t>find_marker</w:t>
       </w:r>
+      <w:proofErr w:type="spellEnd"/>
       <w:r>
         <w:t>.</w:t>
       </w:r>
@@ -1706,6 +1721,7 @@
       <w:r>
         <w:t xml:space="preserve">Obliczany jest adres piksela w badanej bitmapie oraz w tablicy zużytych (oznaczając go przy okazji jako zużyty). Za pomocą funkcji </w:t>
       </w:r>
+      <w:proofErr w:type="spellStart"/>
       <w:r>
         <w:rPr>
           <w:b/>
@@ -1713,6 +1729,7 @@
         </w:rPr>
         <w:t>get_pixel</w:t>
       </w:r>
+      <w:proofErr w:type="spellEnd"/>
       <w:r>
         <w:t xml:space="preserve">, badane jest RGB rozpatrywanego piksela – w dalszych krokach są rozważane jedynie czarne. </w:t>
       </w:r>
@@ -1721,6 +1738,7 @@
       <w:r>
         <w:t xml:space="preserve">Wówczas flaga </w:t>
       </w:r>
+      <w:proofErr w:type="spellStart"/>
       <w:r>
         <w:rPr>
           <w:b/>
@@ -1728,6 +1746,7 @@
         </w:rPr>
         <w:t>print</w:t>
       </w:r>
+      <w:proofErr w:type="spellEnd"/>
       <w:r>
         <w:t xml:space="preserve"> przechowywana pod adresem $s5 zostaje ustawiona na </w:t>
       </w:r>
@@ -1749,6 +1768,7 @@
       <w:r>
         <w:t xml:space="preserve">Następnie obliczane są trzy potencjalne wymiary markera, odpowiednio długość, szerokość i wysokość, obliczane z pomocą funkcji </w:t>
       </w:r>
+      <w:proofErr w:type="spellStart"/>
       <w:r>
         <w:rPr>
           <w:b/>
@@ -1756,9 +1776,11 @@
         </w:rPr>
         <w:t>get_len</w:t>
       </w:r>
+      <w:proofErr w:type="spellEnd"/>
       <w:r>
         <w:t xml:space="preserve"> i </w:t>
       </w:r>
+      <w:proofErr w:type="spellStart"/>
       <w:r>
         <w:rPr>
           <w:b/>
@@ -1766,6 +1788,7 @@
         </w:rPr>
         <w:t>get_hgh</w:t>
       </w:r>
+      <w:proofErr w:type="spellEnd"/>
       <w:r>
         <w:t xml:space="preserve">. </w:t>
       </w:r>
@@ -1996,6 +2019,7 @@
       <w:r>
         <w:t xml:space="preserve">Jeżeli po testach flaga </w:t>
       </w:r>
+      <w:proofErr w:type="spellStart"/>
       <w:r>
         <w:rPr>
           <w:b/>
@@ -2003,6 +2027,7 @@
         </w:rPr>
         <w:t>print</w:t>
       </w:r>
+      <w:proofErr w:type="spellEnd"/>
       <w:r>
         <w:t xml:space="preserve"> z rejestru $s5 jest w dalszym ciągu ustawiona na </w:t>
       </w:r>
@@ -2163,9 +2188,11 @@
             <w:pPr>
               <w:jc w:val="center"/>
             </w:pPr>
+            <w:proofErr w:type="spellStart"/>
             <w:r>
               <w:t>Read_bmp</w:t>
             </w:r>
+            <w:proofErr w:type="spellEnd"/>
           </w:p>
         </w:tc>
         <w:tc>
@@ -2229,9 +2256,11 @@
             <w:pPr>
               <w:jc w:val="center"/>
             </w:pPr>
+            <w:proofErr w:type="spellStart"/>
             <w:r>
               <w:t>Clear_used</w:t>
             </w:r>
+            <w:proofErr w:type="spellEnd"/>
           </w:p>
         </w:tc>
         <w:tc>
@@ -2295,9 +2324,11 @@
             <w:pPr>
               <w:jc w:val="center"/>
             </w:pPr>
+            <w:proofErr w:type="spellStart"/>
             <w:r>
               <w:t>Find_marker</w:t>
             </w:r>
+            <w:proofErr w:type="spellEnd"/>
           </w:p>
         </w:tc>
         <w:tc>
@@ -2395,9 +2426,11 @@
             <w:pPr>
               <w:jc w:val="center"/>
             </w:pPr>
+            <w:proofErr w:type="spellStart"/>
             <w:r>
               <w:t>Get_pixel</w:t>
             </w:r>
+            <w:proofErr w:type="spellEnd"/>
           </w:p>
         </w:tc>
         <w:tc>
@@ -2511,9 +2544,11 @@
             <w:pPr>
               <w:jc w:val="center"/>
             </w:pPr>
+            <w:proofErr w:type="spellStart"/>
             <w:r>
               <w:t>Get_len</w:t>
             </w:r>
+            <w:proofErr w:type="spellEnd"/>
           </w:p>
         </w:tc>
         <w:tc>
@@ -2657,9 +2692,11 @@
             <w:pPr>
               <w:jc w:val="center"/>
             </w:pPr>
+            <w:proofErr w:type="spellStart"/>
             <w:r>
               <w:t>Get_hgh</w:t>
             </w:r>
+            <w:proofErr w:type="spellEnd"/>
           </w:p>
         </w:tc>
         <w:tc>
@@ -2805,9 +2842,11 @@
             <w:pPr>
               <w:jc w:val="center"/>
             </w:pPr>
+            <w:proofErr w:type="spellStart"/>
             <w:r>
               <w:t>Edge_v</w:t>
             </w:r>
+            <w:proofErr w:type="spellEnd"/>
           </w:p>
         </w:tc>
         <w:tc>
@@ -2892,7 +2931,15 @@
               <w:t>s7</w:t>
             </w:r>
             <w:r>
-              <w:t xml:space="preserve"> – Ilość px do sprawdzenia</w:t>
+              <w:t xml:space="preserve"> – Ilość </w:t>
+            </w:r>
+            <w:proofErr w:type="spellStart"/>
+            <w:r>
+              <w:t>px</w:t>
+            </w:r>
+            <w:proofErr w:type="spellEnd"/>
+            <w:r>
+              <w:t xml:space="preserve"> do sprawdzenia</w:t>
             </w:r>
           </w:p>
         </w:tc>
@@ -2942,9 +2989,14 @@
       </w:pPr>
       <w:bookmarkStart w:id="12" w:name="_Toc71394533"/>
       <w:r>
-        <w:t>Rejestry funkcji find_marker</w:t>
+        <w:t xml:space="preserve">Rejestry funkcji </w:t>
+      </w:r>
+      <w:proofErr w:type="spellStart"/>
+      <w:r>
+        <w:t>find_marker</w:t>
       </w:r>
       <w:bookmarkEnd w:id="12"/>
+      <w:proofErr w:type="spellEnd"/>
     </w:p>
     <w:tbl>
       <w:tblPr>
@@ -3253,6 +3305,7 @@
             <w:r>
               <w:t xml:space="preserve">Flaga </w:t>
             </w:r>
+            <w:proofErr w:type="spellStart"/>
             <w:r>
               <w:rPr>
                 <w:b/>
@@ -3260,6 +3313,7 @@
               </w:rPr>
               <w:t>print</w:t>
             </w:r>
+            <w:proofErr w:type="spellEnd"/>
           </w:p>
         </w:tc>
       </w:tr>
@@ -3274,6 +3328,136 @@
       <w:bookmarkStart w:id="13" w:name="_Toc71394534"/>
       <w:r>
         <w:lastRenderedPageBreak/>
+        <w:t>Uwagi</w:t>
+      </w:r>
+    </w:p>
+    <w:p>
+      <w:pPr>
+        <w:pStyle w:val="Akapitzlist"/>
+        <w:numPr>
+          <w:ilvl w:val="0"/>
+          <w:numId w:val="3"/>
+        </w:numPr>
+      </w:pPr>
+      <w:r>
+        <w:t>Algorytm opracowano w sposób skłaniający się ku dyskryminacji. W związku z powyższym, ilość znaczników rozpoznanych przez program jest nie większa niż liczba poprawnych znaczników w zadanym pliku.</w:t>
+      </w:r>
+    </w:p>
+    <w:p>
+      <w:pPr>
+        <w:pStyle w:val="Akapitzlist"/>
+        <w:numPr>
+          <w:ilvl w:val="0"/>
+          <w:numId w:val="3"/>
+        </w:numPr>
+      </w:pPr>
+      <w:r>
+        <w:t>Algorytm ma drobne trudności z rozpoznawaniem znaczników wewnątrz znacznika. Wynika to z charakteru zastosowanych w nim rozwiązań.</w:t>
+      </w:r>
+    </w:p>
+    <w:p>
+      <w:pPr>
+        <w:pStyle w:val="Akapitzlist"/>
+        <w:numPr>
+          <w:ilvl w:val="0"/>
+          <w:numId w:val="3"/>
+        </w:numPr>
+      </w:pPr>
+      <w:r>
+        <w:t>W ostatniej fazie szlifów, na skutek nie wyjaśnionych przyczyn program przestał wykrywać wierzchołek (8, 236) sygnalizując że piksel (6, 236) był użyty. Nie stwierdzono przyczyn podobnego zachowania. Czy w razie wykrycia źródła problemu można prosić o informację?</w:t>
+      </w:r>
+      <w:r>
+        <w:br/>
+        <w:t xml:space="preserve">Program poprawnie odczytujący powyższy wierzchołek (bez ostatnich szlifów) znajduje się na repozytorium </w:t>
+      </w:r>
+      <w:hyperlink r:id="rId12" w:history="1">
+        <w:r>
+          <w:rPr>
+            <w:rStyle w:val="Hipercze"/>
+          </w:rPr>
+          <w:t>https://gitlab-stud.elka.pw.edu.pl/rstaszki/arko-projects</w:t>
+        </w:r>
+      </w:hyperlink>
+      <w:r>
+        <w:t xml:space="preserve"> na </w:t>
+      </w:r>
+      <w:proofErr w:type="spellStart"/>
+      <w:r>
+        <w:t>commicie</w:t>
+      </w:r>
+      <w:proofErr w:type="spellEnd"/>
+      <w:r>
+        <w:t xml:space="preserve"> nr. </w:t>
+      </w:r>
+    </w:p>
+    <w:p>
+      <w:r>
+        <w:t>Odpowiedzią do załączonego pliku test_input.bmp jest lista współrzędnych:</w:t>
+      </w:r>
+    </w:p>
+    <w:p>
+      <w:r>
+        <w:t>4, 0</w:t>
+      </w:r>
+    </w:p>
+    <w:p>
+      <w:r>
+        <w:t>9, 0</w:t>
+      </w:r>
+    </w:p>
+    <w:p>
+      <w:r>
+        <w:t>12, 0</w:t>
+      </w:r>
+    </w:p>
+    <w:p>
+      <w:r>
+        <w:t>16, 0</w:t>
+      </w:r>
+    </w:p>
+    <w:p>
+      <w:r>
+        <w:t>51, 0</w:t>
+      </w:r>
+    </w:p>
+    <w:p>
+      <w:r>
+        <w:t>319, 0</w:t>
+      </w:r>
+    </w:p>
+    <w:p>
+      <w:r>
+        <w:t>47, 4</w:t>
+      </w:r>
+    </w:p>
+    <w:p>
+      <w:r>
+        <w:t>1, 8</w:t>
+      </w:r>
+    </w:p>
+    <w:p>
+      <w:r>
+        <w:t>55, 15</w:t>
+      </w:r>
+    </w:p>
+    <w:p>
+      <w:r>
+        <w:t>13, 8</w:t>
+      </w:r>
+      <w:r>
+        <w:t>1</w:t>
+      </w:r>
+    </w:p>
+    <w:p>
+      <w:r>
+        <w:t>8, 236</w:t>
+      </w:r>
+    </w:p>
+    <w:p>
+      <w:pPr>
+        <w:pStyle w:val="Nagwek1"/>
+      </w:pPr>
+      <w:r>
         <w:t>Załączniki</w:t>
       </w:r>
       <w:bookmarkEnd w:id="13"/>
@@ -3301,9 +3485,12 @@
       <w:r>
         <w:t xml:space="preserve">Plik testowy </w:t>
       </w:r>
+      <w:r>
+        <w:t>test_input.bmp</w:t>
+      </w:r>
     </w:p>
     <w:sectPr>
-      <w:footerReference w:type="default" r:id="rId12"/>
+      <w:footerReference w:type="default" r:id="rId13"/>
       <w:pgSz w:w="11906" w:h="16838"/>
       <w:pgMar w:top="1417" w:right="1417" w:bottom="1417" w:left="1417" w:header="708" w:footer="708" w:gutter="0"/>
       <w:cols w:space="708"/>
@@ -3587,11 +3774,103 @@
       </w:pPr>
     </w:lvl>
   </w:abstractNum>
+  <w:abstractNum w:abstractNumId="2" w15:restartNumberingAfterBreak="0">
+    <w:nsid w:val="7E915A09"/>
+    <w:multiLevelType w:val="hybridMultilevel"/>
+    <w:tmpl w:val="2D7A0C20"/>
+    <w:lvl w:ilvl="0" w:tplc="0415000F">
+      <w:start w:val="1"/>
+      <w:numFmt w:val="decimal"/>
+      <w:lvlText w:val="%1."/>
+      <w:lvlJc w:val="left"/>
+      <w:pPr>
+        <w:ind w:left="720" w:hanging="360"/>
+      </w:pPr>
+      <w:rPr>
+        <w:rFonts w:hint="default"/>
+      </w:rPr>
+    </w:lvl>
+    <w:lvl w:ilvl="1" w:tplc="04150019" w:tentative="1">
+      <w:start w:val="1"/>
+      <w:numFmt w:val="lowerLetter"/>
+      <w:lvlText w:val="%2."/>
+      <w:lvlJc w:val="left"/>
+      <w:pPr>
+        <w:ind w:left="1440" w:hanging="360"/>
+      </w:pPr>
+    </w:lvl>
+    <w:lvl w:ilvl="2" w:tplc="0415001B" w:tentative="1">
+      <w:start w:val="1"/>
+      <w:numFmt w:val="lowerRoman"/>
+      <w:lvlText w:val="%3."/>
+      <w:lvlJc w:val="right"/>
+      <w:pPr>
+        <w:ind w:left="2160" w:hanging="180"/>
+      </w:pPr>
+    </w:lvl>
+    <w:lvl w:ilvl="3" w:tplc="0415000F" w:tentative="1">
+      <w:start w:val="1"/>
+      <w:numFmt w:val="decimal"/>
+      <w:lvlText w:val="%4."/>
+      <w:lvlJc w:val="left"/>
+      <w:pPr>
+        <w:ind w:left="2880" w:hanging="360"/>
+      </w:pPr>
+    </w:lvl>
+    <w:lvl w:ilvl="4" w:tplc="04150019" w:tentative="1">
+      <w:start w:val="1"/>
+      <w:numFmt w:val="lowerLetter"/>
+      <w:lvlText w:val="%5."/>
+      <w:lvlJc w:val="left"/>
+      <w:pPr>
+        <w:ind w:left="3600" w:hanging="360"/>
+      </w:pPr>
+    </w:lvl>
+    <w:lvl w:ilvl="5" w:tplc="0415001B" w:tentative="1">
+      <w:start w:val="1"/>
+      <w:numFmt w:val="lowerRoman"/>
+      <w:lvlText w:val="%6."/>
+      <w:lvlJc w:val="right"/>
+      <w:pPr>
+        <w:ind w:left="4320" w:hanging="180"/>
+      </w:pPr>
+    </w:lvl>
+    <w:lvl w:ilvl="6" w:tplc="0415000F" w:tentative="1">
+      <w:start w:val="1"/>
+      <w:numFmt w:val="decimal"/>
+      <w:lvlText w:val="%7."/>
+      <w:lvlJc w:val="left"/>
+      <w:pPr>
+        <w:ind w:left="5040" w:hanging="360"/>
+      </w:pPr>
+    </w:lvl>
+    <w:lvl w:ilvl="7" w:tplc="04150019" w:tentative="1">
+      <w:start w:val="1"/>
+      <w:numFmt w:val="lowerLetter"/>
+      <w:lvlText w:val="%8."/>
+      <w:lvlJc w:val="left"/>
+      <w:pPr>
+        <w:ind w:left="5760" w:hanging="360"/>
+      </w:pPr>
+    </w:lvl>
+    <w:lvl w:ilvl="8" w:tplc="0415001B" w:tentative="1">
+      <w:start w:val="1"/>
+      <w:numFmt w:val="lowerRoman"/>
+      <w:lvlText w:val="%9."/>
+      <w:lvlJc w:val="right"/>
+      <w:pPr>
+        <w:ind w:left="6480" w:hanging="180"/>
+      </w:pPr>
+    </w:lvl>
+  </w:abstractNum>
   <w:num w:numId="1">
     <w:abstractNumId w:val="1"/>
   </w:num>
   <w:num w:numId="2">
     <w:abstractNumId w:val="0"/>
+  </w:num>
+  <w:num w:numId="3">
+    <w:abstractNumId w:val="2"/>
   </w:num>
 </w:numbering>
 </file>
@@ -4341,6 +4620,18 @@
     <w:uiPriority w:val="99"/>
     <w:rsid w:val="00252230"/>
   </w:style>
+  <w:style w:type="character" w:styleId="Nierozpoznanawzmianka">
+    <w:name w:val="Unresolved Mention"/>
+    <w:basedOn w:val="Domylnaczcionkaakapitu"/>
+    <w:uiPriority w:val="99"/>
+    <w:semiHidden/>
+    <w:unhideWhenUsed/>
+    <w:rsid w:val="00F24D3D"/>
+    <w:rPr>
+      <w:color w:val="605E5C"/>
+      <w:shd w:val="clear" w:color="auto" w:fill="E1DFDD"/>
+    </w:rPr>
+  </w:style>
 </w:styles>
 </file>
 

</xml_diff>

<commit_message>
Final version to be send as project
</commit_message>
<xml_diff>
--- a/MIPS/bmp_mips/sprawozdanie.docx
+++ b/MIPS/bmp_mips/sprawozdanie.docx
@@ -1431,7 +1431,6 @@
         </w:rPr>
         <w:t>O(</w:t>
       </w:r>
-      <w:proofErr w:type="spellStart"/>
       <w:r>
         <w:rPr>
           <w:b/>
@@ -1441,7 +1440,6 @@
         </w:rPr>
         <w:t>nm</w:t>
       </w:r>
-      <w:proofErr w:type="spellEnd"/>
       <w:r>
         <w:rPr>
           <w:b/>
@@ -1499,7 +1497,6 @@
         </w:rPr>
         <w:t>O(</w:t>
       </w:r>
-      <w:proofErr w:type="spellStart"/>
       <w:r>
         <w:rPr>
           <w:b/>
@@ -1509,7 +1506,6 @@
         </w:rPr>
         <w:t>nm</w:t>
       </w:r>
-      <w:proofErr w:type="spellEnd"/>
       <w:r>
         <w:rPr>
           <w:b/>
@@ -1578,17 +1574,23 @@
         <w:t>uznano</w:t>
       </w:r>
       <w:r>
-        <w:t xml:space="preserve"> również kwadraty jako markery, aczkolwiek pojedyncze piksele są </w:t>
+        <w:t xml:space="preserve"> również kwadraty jako markery,</w:t>
+      </w:r>
+      <w:r>
+        <w:t xml:space="preserve"> w szczególności </w:t>
       </w:r>
       <w:r>
         <w:rPr>
           <w:b/>
           <w:bCs/>
         </w:rPr>
-        <w:t>odrzucane</w:t>
-      </w:r>
-      <w:r>
-        <w:t xml:space="preserve"> jako szum.</w:t>
+        <w:t>pojedyncze</w:t>
+      </w:r>
+      <w:r>
+        <w:t xml:space="preserve"> piksele</w:t>
+      </w:r>
+      <w:r>
+        <w:t>.</w:t>
       </w:r>
     </w:p>
     <w:p>
@@ -1640,20 +1642,14 @@
       <w:r>
         <w:t xml:space="preserve"> jest piksel o jednoznacznie rozstrzygniętym stanie (bądź należenia do markera, bądź nienależenia). </w:t>
       </w:r>
-      <w:proofErr w:type="spellStart"/>
-      <w:r>
-        <w:t>Alignment</w:t>
-      </w:r>
-      <w:proofErr w:type="spellEnd"/>
-      <w:r>
-        <w:t xml:space="preserve"> zostaje ustawiony standardowo, na 4 bajty (można by próbować optymalizacji, ale byłaby to raczej niewielka zmiana).</w:t>
+      <w:r>
+        <w:t>Alignment zostaje ustawiony standardowo, na 4 bajty (można by próbować optymalizacji, ale byłaby to raczej niewielka zmiana).</w:t>
       </w:r>
     </w:p>
     <w:p>
       <w:r>
         <w:t xml:space="preserve">Za pomocą funkcji </w:t>
       </w:r>
-      <w:proofErr w:type="spellStart"/>
       <w:r>
         <w:rPr>
           <w:b/>
@@ -1661,7 +1657,6 @@
         </w:rPr>
         <w:t>read_bmp</w:t>
       </w:r>
-      <w:proofErr w:type="spellEnd"/>
       <w:r>
         <w:t xml:space="preserve"> następuje odczyt danych z zadanego w kodzie pliku źródłowego. W wypadku </w:t>
       </w:r>
@@ -1673,7 +1668,6 @@
       <w:r>
         <w:t xml:space="preserve">Za pomocą funkcji </w:t>
       </w:r>
-      <w:proofErr w:type="spellStart"/>
       <w:r>
         <w:rPr>
           <w:b/>
@@ -1681,7 +1675,6 @@
         </w:rPr>
         <w:t>clear_used</w:t>
       </w:r>
-      <w:proofErr w:type="spellEnd"/>
       <w:r>
         <w:t>, zarezerwowane przez program miejsce na mapę zużytych pikseli zostaje wyzerowane. Jest to jedynie środek ostrożności, w wypadku gdyby program przez przypadek zarezerwował miejsce z jakimiś pozostałościami dawnych danych.</w:t>
       </w:r>
@@ -1693,7 +1686,6 @@
       <w:r>
         <w:t xml:space="preserve">Następnie dla każdego piksela zostaje wywołana funkcja </w:t>
       </w:r>
-      <w:proofErr w:type="spellStart"/>
       <w:r>
         <w:rPr>
           <w:b/>
@@ -1701,7 +1693,6 @@
         </w:rPr>
         <w:t>find_marker</w:t>
       </w:r>
-      <w:proofErr w:type="spellEnd"/>
       <w:r>
         <w:t>.</w:t>
       </w:r>
@@ -1721,7 +1712,6 @@
       <w:r>
         <w:t xml:space="preserve">Obliczany jest adres piksela w badanej bitmapie oraz w tablicy zużytych (oznaczając go przy okazji jako zużyty). Za pomocą funkcji </w:t>
       </w:r>
-      <w:proofErr w:type="spellStart"/>
       <w:r>
         <w:rPr>
           <w:b/>
@@ -1729,7 +1719,6 @@
         </w:rPr>
         <w:t>get_pixel</w:t>
       </w:r>
-      <w:proofErr w:type="spellEnd"/>
       <w:r>
         <w:t xml:space="preserve">, badane jest RGB rozpatrywanego piksela – w dalszych krokach są rozważane jedynie czarne. </w:t>
       </w:r>
@@ -1738,7 +1727,6 @@
       <w:r>
         <w:t xml:space="preserve">Wówczas flaga </w:t>
       </w:r>
-      <w:proofErr w:type="spellStart"/>
       <w:r>
         <w:rPr>
           <w:b/>
@@ -1746,7 +1734,6 @@
         </w:rPr>
         <w:t>print</w:t>
       </w:r>
-      <w:proofErr w:type="spellEnd"/>
       <w:r>
         <w:t xml:space="preserve"> przechowywana pod adresem $s5 zostaje ustawiona na </w:t>
       </w:r>
@@ -1768,7 +1755,6 @@
       <w:r>
         <w:t xml:space="preserve">Następnie obliczane są trzy potencjalne wymiary markera, odpowiednio długość, szerokość i wysokość, obliczane z pomocą funkcji </w:t>
       </w:r>
-      <w:proofErr w:type="spellStart"/>
       <w:r>
         <w:rPr>
           <w:b/>
@@ -1776,11 +1762,9 @@
         </w:rPr>
         <w:t>get_len</w:t>
       </w:r>
-      <w:proofErr w:type="spellEnd"/>
       <w:r>
         <w:t xml:space="preserve"> i </w:t>
       </w:r>
-      <w:proofErr w:type="spellStart"/>
       <w:r>
         <w:rPr>
           <w:b/>
@@ -1788,7 +1772,6 @@
         </w:rPr>
         <w:t>get_hgh</w:t>
       </w:r>
-      <w:proofErr w:type="spellEnd"/>
       <w:r>
         <w:t xml:space="preserve">. </w:t>
       </w:r>
@@ -2019,7 +2002,6 @@
       <w:r>
         <w:t xml:space="preserve">Jeżeli po testach flaga </w:t>
       </w:r>
-      <w:proofErr w:type="spellStart"/>
       <w:r>
         <w:rPr>
           <w:b/>
@@ -2027,7 +2009,6 @@
         </w:rPr>
         <w:t>print</w:t>
       </w:r>
-      <w:proofErr w:type="spellEnd"/>
       <w:r>
         <w:t xml:space="preserve"> z rejestru $s5 jest w dalszym ciągu ustawiona na </w:t>
       </w:r>
@@ -2188,11 +2169,9 @@
             <w:pPr>
               <w:jc w:val="center"/>
             </w:pPr>
-            <w:proofErr w:type="spellStart"/>
             <w:r>
               <w:t>Read_bmp</w:t>
             </w:r>
-            <w:proofErr w:type="spellEnd"/>
           </w:p>
         </w:tc>
         <w:tc>
@@ -2256,11 +2235,9 @@
             <w:pPr>
               <w:jc w:val="center"/>
             </w:pPr>
-            <w:proofErr w:type="spellStart"/>
             <w:r>
               <w:t>Clear_used</w:t>
             </w:r>
-            <w:proofErr w:type="spellEnd"/>
           </w:p>
         </w:tc>
         <w:tc>
@@ -2324,11 +2301,9 @@
             <w:pPr>
               <w:jc w:val="center"/>
             </w:pPr>
-            <w:proofErr w:type="spellStart"/>
             <w:r>
               <w:t>Find_marker</w:t>
             </w:r>
-            <w:proofErr w:type="spellEnd"/>
           </w:p>
         </w:tc>
         <w:tc>
@@ -2426,11 +2401,9 @@
             <w:pPr>
               <w:jc w:val="center"/>
             </w:pPr>
-            <w:proofErr w:type="spellStart"/>
             <w:r>
               <w:t>Get_pixel</w:t>
             </w:r>
-            <w:proofErr w:type="spellEnd"/>
           </w:p>
         </w:tc>
         <w:tc>
@@ -2544,11 +2517,9 @@
             <w:pPr>
               <w:jc w:val="center"/>
             </w:pPr>
-            <w:proofErr w:type="spellStart"/>
             <w:r>
               <w:t>Get_len</w:t>
             </w:r>
-            <w:proofErr w:type="spellEnd"/>
           </w:p>
         </w:tc>
         <w:tc>
@@ -2692,11 +2663,9 @@
             <w:pPr>
               <w:jc w:val="center"/>
             </w:pPr>
-            <w:proofErr w:type="spellStart"/>
             <w:r>
               <w:t>Get_hgh</w:t>
             </w:r>
-            <w:proofErr w:type="spellEnd"/>
           </w:p>
         </w:tc>
         <w:tc>
@@ -2842,11 +2811,9 @@
             <w:pPr>
               <w:jc w:val="center"/>
             </w:pPr>
-            <w:proofErr w:type="spellStart"/>
             <w:r>
               <w:t>Edge_v</w:t>
             </w:r>
-            <w:proofErr w:type="spellEnd"/>
           </w:p>
         </w:tc>
         <w:tc>
@@ -2931,15 +2898,7 @@
               <w:t>s7</w:t>
             </w:r>
             <w:r>
-              <w:t xml:space="preserve"> – Ilość </w:t>
-            </w:r>
-            <w:proofErr w:type="spellStart"/>
-            <w:r>
-              <w:t>px</w:t>
-            </w:r>
-            <w:proofErr w:type="spellEnd"/>
-            <w:r>
-              <w:t xml:space="preserve"> do sprawdzenia</w:t>
+              <w:t xml:space="preserve"> – Ilość px do sprawdzenia</w:t>
             </w:r>
           </w:p>
         </w:tc>
@@ -2989,14 +2948,9 @@
       </w:pPr>
       <w:bookmarkStart w:id="12" w:name="_Toc71394533"/>
       <w:r>
-        <w:t xml:space="preserve">Rejestry funkcji </w:t>
-      </w:r>
-      <w:proofErr w:type="spellStart"/>
-      <w:r>
-        <w:t>find_marker</w:t>
+        <w:t>Rejestry funkcji find_marker</w:t>
       </w:r>
       <w:bookmarkEnd w:id="12"/>
-      <w:proofErr w:type="spellEnd"/>
     </w:p>
     <w:tbl>
       <w:tblPr>
@@ -3305,7 +3259,6 @@
             <w:r>
               <w:t xml:space="preserve">Flaga </w:t>
             </w:r>
-            <w:proofErr w:type="spellStart"/>
             <w:r>
               <w:rPr>
                 <w:b/>
@@ -3313,7 +3266,6 @@
               </w:rPr>
               <w:t>print</w:t>
             </w:r>
-            <w:proofErr w:type="spellEnd"/>
           </w:p>
         </w:tc>
       </w:tr>
@@ -3340,7 +3292,7 @@
         </w:numPr>
       </w:pPr>
       <w:r>
-        <w:t>Algorytm opracowano w sposób skłaniający się ku dyskryminacji. W związku z powyższym, ilość znaczników rozpoznanych przez program jest nie większa niż liczba poprawnych znaczników w zadanym pliku.</w:t>
+        <w:t xml:space="preserve">Przy operacjach przepychania na stos można odjąć </w:t>
       </w:r>
     </w:p>
     <w:p>
@@ -3352,7 +3304,7 @@
         </w:numPr>
       </w:pPr>
       <w:r>
-        <w:t>Algorytm ma drobne trudności z rozpoznawaniem znaczników wewnątrz znacznika. Wynika to z charakteru zastosowanych w nim rozwiązań.</w:t>
+        <w:t>Algorytm opracowano w sposób skłaniający się ku dyskryminacji. W związku z powyższym, ilość znaczników rozpoznanych przez program jest nie większa niż liczba poprawnych znaczników w zadanym pliku.</w:t>
       </w:r>
     </w:p>
     <w:p>
@@ -3364,11 +3316,38 @@
         </w:numPr>
       </w:pPr>
       <w:r>
-        <w:t>W ostatniej fazie szlifów, na skutek nie wyjaśnionych przyczyn program przestał wykrywać wierzchołek (8, 236) sygnalizując że piksel (6, 236) był użyty. Nie stwierdzono przyczyn podobnego zachowania. Czy w razie wykrycia źródła problemu można prosić o informację?</w:t>
-      </w:r>
-      <w:r>
-        <w:br/>
-        <w:t xml:space="preserve">Program poprawnie odczytujący powyższy wierzchołek (bez ostatnich szlifów) znajduje się na repozytorium </w:t>
+        <w:t>Algorytm ma drobne trudności z rozpoznawaniem znaczników wewnątrz znacznika. Wynika to z charakteru zastosowanych w nim rozwiązań.</w:t>
+      </w:r>
+      <w:r>
+        <w:t xml:space="preserve"> Magiczną linijką jest w tym wypadku </w:t>
+      </w:r>
+      <w:r>
+        <w:t xml:space="preserve">linia 277, w jednym wypadku pomijająca, w drugim wypadku wykonywująca co najmniej jeden raz operację sprawdzenia boku dla </w:t>
+      </w:r>
+      <w:r>
+        <w:rPr>
+          <w:b/>
+          <w:bCs/>
+        </w:rPr>
+        <w:t>Testu 6</w:t>
+      </w:r>
+      <w:r>
+        <w:t>. Niestety, w trakcie prac nad projektem nie udało się usunąć problemu.</w:t>
+      </w:r>
+      <w:r>
+        <w:t xml:space="preserve"> Prawdopodobnie sprawdzanie wychodzi o 1 piksel poza zakres.</w:t>
+      </w:r>
+    </w:p>
+    <w:p>
+      <w:pPr>
+        <w:pStyle w:val="Akapitzlist"/>
+        <w:numPr>
+          <w:ilvl w:val="0"/>
+          <w:numId w:val="3"/>
+        </w:numPr>
+      </w:pPr>
+      <w:r>
+        <w:t xml:space="preserve">Przebieg pracy nad projektem znajduje się na repozytorium </w:t>
       </w:r>
       <w:hyperlink r:id="rId12" w:history="1">
         <w:r>
@@ -3379,20 +3358,22 @@
         </w:r>
       </w:hyperlink>
       <w:r>
-        <w:t xml:space="preserve"> na </w:t>
-      </w:r>
-      <w:proofErr w:type="spellStart"/>
-      <w:r>
-        <w:t>commicie</w:t>
-      </w:r>
-      <w:proofErr w:type="spellEnd"/>
-      <w:r>
-        <w:t xml:space="preserve"> nr. </w:t>
-      </w:r>
-    </w:p>
-    <w:p>
-      <w:r>
-        <w:t>Odpowiedzią do załączonego pliku test_input.bmp jest lista współrzędnych:</w:t>
+        <w:t xml:space="preserve"> .</w:t>
+      </w:r>
+    </w:p>
+    <w:p>
+      <w:pPr>
+        <w:pStyle w:val="Akapitzlist"/>
+        <w:numPr>
+          <w:ilvl w:val="0"/>
+          <w:numId w:val="3"/>
+        </w:numPr>
+      </w:pPr>
+      <w:r>
+        <w:t>Poprawną o</w:t>
+      </w:r>
+      <w:r>
+        <w:t>dpowiedzią do załączonego pliku test_input.bmp jest lista współrzędnych:</w:t>
       </w:r>
     </w:p>
     <w:p>
@@ -3442,10 +3423,7 @@
     </w:p>
     <w:p>
       <w:r>
-        <w:t>13, 8</w:t>
-      </w:r>
-      <w:r>
-        <w:t>1</w:t>
+        <w:t>13, 81</w:t>
       </w:r>
     </w:p>
     <w:p>
@@ -3453,6 +3431,69 @@
         <w:t>8, 236</w:t>
       </w:r>
     </w:p>
+    <w:p>
+      <w:pPr>
+        <w:pStyle w:val="Akapitzlist"/>
+        <w:numPr>
+          <w:ilvl w:val="0"/>
+          <w:numId w:val="3"/>
+        </w:numPr>
+      </w:pPr>
+      <w:r>
+        <w:t>Poprawną odpowiedzią do pliku big_test.bmp jest lista współrzędnych:</w:t>
+      </w:r>
+    </w:p>
+    <w:p>
+      <w:r>
+        <w:t>319, 0</w:t>
+      </w:r>
+    </w:p>
+    <w:p>
+      <w:r>
+        <w:t>23, 23</w:t>
+      </w:r>
+    </w:p>
+    <w:p>
+      <w:r>
+        <w:t>18, 28</w:t>
+      </w:r>
+    </w:p>
+    <w:p>
+      <w:r>
+        <w:t>38, 32</w:t>
+      </w:r>
+    </w:p>
+    <w:p>
+      <w:r>
+        <w:t>319, 76</w:t>
+      </w:r>
+    </w:p>
+    <w:p>
+      <w:r>
+        <w:t>123, 80</w:t>
+      </w:r>
+    </w:p>
+    <w:p>
+      <w:r>
+        <w:t>95, 96</w:t>
+      </w:r>
+    </w:p>
+    <w:p>
+      <w:r>
+        <w:t>8, 231</w:t>
+      </w:r>
+    </w:p>
+    <w:p>
+      <w:r>
+        <w:t>3, 236</w:t>
+      </w:r>
+    </w:p>
+    <w:p>
+      <w:r>
+        <w:t>319, 236</w:t>
+      </w:r>
+    </w:p>
+    <w:p/>
     <w:p>
       <w:pPr>
         <w:pStyle w:val="Nagwek1"/>
@@ -3483,10 +3524,25 @@
         </w:numPr>
       </w:pPr>
       <w:r>
-        <w:t xml:space="preserve">Plik testowy </w:t>
+        <w:t xml:space="preserve">Plik </w:t>
+      </w:r>
+      <w:r>
+        <w:t xml:space="preserve">z bitmapą testową </w:t>
       </w:r>
       <w:r>
         <w:t>test_input.bmp</w:t>
+      </w:r>
+    </w:p>
+    <w:p>
+      <w:pPr>
+        <w:pStyle w:val="Akapitzlist"/>
+        <w:numPr>
+          <w:ilvl w:val="0"/>
+          <w:numId w:val="2"/>
+        </w:numPr>
+      </w:pPr>
+      <w:r>
+        <w:t>Plik z bitmapą testową big_test.bmp</w:t>
       </w:r>
     </w:p>
     <w:sectPr>

</xml_diff>